<commit_message>
[ADD] Archivo de proyecto
</commit_message>
<xml_diff>
--- a/Ejercicio Perfil Development.docx
+++ b/Ejercicio Perfil Development.docx
@@ -1154,46 +1154,12 @@
         <w:jc w:val="both"/>
         <w:rPr>
           <w:rFonts w:ascii="Arial" w:hAnsi="Arial" w:cs="Arial"/>
-          <w:sz w:val="24"/>
-          <w:szCs w:val="24"/>
-        </w:rPr>
-      </w:pPr>
-    </w:p>
-    <w:p>
-      <w:pPr>
-        <w:jc w:val="both"/>
-        <w:rPr>
-          <w:rFonts w:ascii="Arial" w:hAnsi="Arial" w:cs="Arial"/>
-          <w:sz w:val="24"/>
-          <w:szCs w:val="24"/>
-        </w:rPr>
-      </w:pPr>
-      <w:r>
-        <w:rPr>
-          <w:rFonts w:ascii="Arial" w:hAnsi="Arial" w:cs="Arial"/>
-          <w:sz w:val="24"/>
-          <w:szCs w:val="24"/>
-        </w:rPr>
-        <w:t>Esto se logro con las tareas o mejor dicho con los task de laravel,</w:t>
-      </w:r>
-      <w:r>
-        <w:rPr>
-          <w:rFonts w:ascii="Arial" w:hAnsi="Arial" w:cs="Arial"/>
-          <w:sz w:val="24"/>
-          <w:szCs w:val="24"/>
-        </w:rPr>
-        <w:t xml:space="preserve">solo se necesita correr el comando </w:t>
-      </w:r>
-      <w:r>
-        <w:rPr>
-          <w:rFonts w:ascii="Arial" w:hAnsi="Arial" w:cs="Arial"/>
           <w:b/>
           <w:bCs/>
           <w:sz w:val="24"/>
           <w:szCs w:val="24"/>
         </w:rPr>
-        <w:t>php artisan schedule:work</w:t>
-      </w:r>
+      </w:pPr>
       <w:r>
         <w:rPr>
           <w:rFonts w:ascii="Arial" w:hAnsi="Arial" w:cs="Arial"/>
@@ -1202,6 +1168,52 @@
           <w:sz w:val="24"/>
           <w:szCs w:val="24"/>
         </w:rPr>
+        <w:t>Ya que el proyecto esta hecho en laravale, considero importante la siguiente informacion</w:t>
+      </w:r>
+    </w:p>
+    <w:p>
+      <w:pPr>
+        <w:jc w:val="both"/>
+        <w:rPr>
+          <w:rFonts w:ascii="Arial" w:hAnsi="Arial" w:cs="Arial"/>
+          <w:sz w:val="24"/>
+          <w:szCs w:val="24"/>
+        </w:rPr>
+      </w:pPr>
+      <w:r>
+        <w:rPr>
+          <w:rFonts w:ascii="Arial" w:hAnsi="Arial" w:cs="Arial"/>
+          <w:sz w:val="24"/>
+          <w:szCs w:val="24"/>
+        </w:rPr>
+        <w:t>Esto se logro con las tareas o mejor dicho con los task de laravel,</w:t>
+      </w:r>
+      <w:r>
+        <w:rPr>
+          <w:rFonts w:ascii="Arial" w:hAnsi="Arial" w:cs="Arial"/>
+          <w:sz w:val="24"/>
+          <w:szCs w:val="24"/>
+        </w:rPr>
+        <w:t xml:space="preserve">solo se necesita correr el comando </w:t>
+      </w:r>
+      <w:r>
+        <w:rPr>
+          <w:rFonts w:ascii="Arial" w:hAnsi="Arial" w:cs="Arial"/>
+          <w:b/>
+          <w:bCs/>
+          <w:sz w:val="24"/>
+          <w:szCs w:val="24"/>
+        </w:rPr>
+        <w:t>php artisan schedule:work</w:t>
+      </w:r>
+      <w:r>
+        <w:rPr>
+          <w:rFonts w:ascii="Arial" w:hAnsi="Arial" w:cs="Arial"/>
+          <w:b/>
+          <w:bCs/>
+          <w:sz w:val="24"/>
+          <w:szCs w:val="24"/>
+        </w:rPr>
         <w:t xml:space="preserve">, </w:t>
       </w:r>
       <w:r>
@@ -1211,6 +1223,231 @@
           <w:szCs w:val="24"/>
         </w:rPr>
         <w:t>desde la consola y dentro del proyecto</w:t>
+      </w:r>
+    </w:p>
+    <w:p>
+      <w:pPr>
+        <w:jc w:val="both"/>
+        <w:rPr>
+          <w:rFonts w:ascii="Arial" w:hAnsi="Arial" w:cs="Arial"/>
+          <w:sz w:val="24"/>
+          <w:szCs w:val="24"/>
+        </w:rPr>
+      </w:pPr>
+      <w:r>
+        <w:rPr>
+          <w:rFonts w:ascii="Arial" w:hAnsi="Arial" w:cs="Arial"/>
+          <w:sz w:val="24"/>
+          <w:szCs w:val="24"/>
+        </w:rPr>
+        <w:t>Para la cuestion de la base de datos</w:t>
+      </w:r>
+      <w:r>
+        <w:rPr>
+          <w:rFonts w:ascii="Arial" w:hAnsi="Arial" w:cs="Arial"/>
+          <w:sz w:val="24"/>
+          <w:szCs w:val="24"/>
+        </w:rPr>
+        <w:t xml:space="preserve"> en el proyecto utilice una llamada “lion”</w:t>
+      </w:r>
+      <w:r>
+        <w:rPr>
+          <w:rFonts w:ascii="Arial" w:hAnsi="Arial" w:cs="Arial"/>
+          <w:sz w:val="24"/>
+          <w:szCs w:val="24"/>
+        </w:rPr>
+        <w:t xml:space="preserve"> pero esto puede ser modifcado en el archivo </w:t>
+      </w:r>
+      <w:r>
+        <w:rPr>
+          <w:rFonts w:ascii="Arial" w:hAnsi="Arial" w:cs="Arial"/>
+          <w:b/>
+          <w:bCs/>
+          <w:sz w:val="24"/>
+          <w:szCs w:val="24"/>
+        </w:rPr>
+        <w:t xml:space="preserve">config/database.php </w:t>
+      </w:r>
+      <w:r>
+        <w:rPr>
+          <w:rFonts w:ascii="Arial" w:hAnsi="Arial" w:cs="Arial"/>
+          <w:b/>
+          <w:bCs/>
+          <w:sz w:val="24"/>
+          <w:szCs w:val="24"/>
+        </w:rPr>
+        <w:t xml:space="preserve">, </w:t>
+      </w:r>
+      <w:r>
+        <w:rPr>
+          <w:rFonts w:ascii="Arial" w:hAnsi="Arial" w:cs="Arial"/>
+          <w:sz w:val="24"/>
+          <w:szCs w:val="24"/>
+        </w:rPr>
+        <w:t xml:space="preserve">solo necesitan cambiar </w:t>
+      </w:r>
+      <w:r>
+        <w:rPr>
+          <w:rFonts w:ascii="Arial" w:hAnsi="Arial" w:cs="Arial"/>
+          <w:sz w:val="24"/>
+          <w:szCs w:val="24"/>
+        </w:rPr>
+        <w:t>el valor de ‘database’, si tienen diferente host o puerto, se necestara cambiar el valor en ‘host’ y ‘port’ respectivamente</w:t>
+      </w:r>
+      <w:r>
+        <w:rPr>
+          <w:rFonts w:ascii="Arial" w:hAnsi="Arial" w:cs="Arial"/>
+          <w:sz w:val="24"/>
+          <w:szCs w:val="24"/>
+        </w:rPr>
+        <w:t>, así como las credencial que crean necesarias.</w:t>
+      </w:r>
+    </w:p>
+    <w:p>
+      <w:pPr>
+        <w:jc w:val="both"/>
+        <w:rPr>
+          <w:rFonts w:ascii="Arial" w:hAnsi="Arial" w:cs="Arial"/>
+          <w:sz w:val="24"/>
+          <w:szCs w:val="24"/>
+        </w:rPr>
+      </w:pPr>
+      <w:r>
+        <w:rPr>
+          <w:noProof/>
+        </w:rPr>
+        <w:drawing>
+          <wp:inline distT="0" distB="0" distL="0" distR="0" wp14:anchorId="108486AD" wp14:editId="0B126920">
+            <wp:extent cx="5612130" cy="3322320"/>
+            <wp:effectExtent l="0" t="0" r="7620" b="0"/>
+            <wp:docPr id="15" name="Imagen 15" descr="Texto&#10;&#10;Descripción generada automáticamente"/>
+            <wp:cNvGraphicFramePr>
+              <a:graphicFrameLocks xmlns:a="http://schemas.openxmlformats.org/drawingml/2006/main" noChangeAspect="1"/>
+            </wp:cNvGraphicFramePr>
+            <a:graphic xmlns:a="http://schemas.openxmlformats.org/drawingml/2006/main">
+              <a:graphicData uri="http://schemas.openxmlformats.org/drawingml/2006/picture">
+                <pic:pic xmlns:pic="http://schemas.openxmlformats.org/drawingml/2006/picture">
+                  <pic:nvPicPr>
+                    <pic:cNvPr id="15" name="Imagen 15" descr="Texto&#10;&#10;Descripción generada automáticamente"/>
+                    <pic:cNvPicPr/>
+                  </pic:nvPicPr>
+                  <pic:blipFill>
+                    <a:blip r:embed="rId16"/>
+                    <a:stretch>
+                      <a:fillRect/>
+                    </a:stretch>
+                  </pic:blipFill>
+                  <pic:spPr>
+                    <a:xfrm>
+                      <a:off x="0" y="0"/>
+                      <a:ext cx="5612130" cy="3322320"/>
+                    </a:xfrm>
+                    <a:prstGeom prst="rect">
+                      <a:avLst/>
+                    </a:prstGeom>
+                  </pic:spPr>
+                </pic:pic>
+              </a:graphicData>
+            </a:graphic>
+          </wp:inline>
+        </w:drawing>
+      </w:r>
+    </w:p>
+    <w:p>
+      <w:pPr>
+        <w:jc w:val="both"/>
+        <w:rPr>
+          <w:rFonts w:ascii="Arial" w:hAnsi="Arial" w:cs="Arial"/>
+          <w:sz w:val="24"/>
+          <w:szCs w:val="24"/>
+        </w:rPr>
+      </w:pPr>
+      <w:r>
+        <w:rPr>
+          <w:rFonts w:ascii="Arial" w:hAnsi="Arial" w:cs="Arial"/>
+          <w:sz w:val="24"/>
+          <w:szCs w:val="24"/>
+        </w:rPr>
+        <w:lastRenderedPageBreak/>
+        <w:t xml:space="preserve">Para la cuestión de las tablas y los datos en ellas, </w:t>
+      </w:r>
+      <w:r>
+        <w:rPr>
+          <w:rFonts w:ascii="Arial" w:hAnsi="Arial" w:cs="Arial"/>
+          <w:sz w:val="24"/>
+          <w:szCs w:val="24"/>
+        </w:rPr>
+        <w:t>para crear las tablas es necesario correr el</w:t>
+      </w:r>
+      <w:r>
+        <w:rPr>
+          <w:rFonts w:ascii="Arial" w:hAnsi="Arial" w:cs="Arial"/>
+          <w:sz w:val="24"/>
+          <w:szCs w:val="24"/>
+        </w:rPr>
+        <w:t xml:space="preserve"> el comando </w:t>
+      </w:r>
+      <w:r>
+        <w:rPr>
+          <w:rFonts w:ascii="Arial" w:hAnsi="Arial" w:cs="Arial"/>
+          <w:b/>
+          <w:bCs/>
+          <w:sz w:val="24"/>
+          <w:szCs w:val="24"/>
+        </w:rPr>
+        <w:t>php artisan migrate</w:t>
+      </w:r>
+      <w:r>
+        <w:rPr>
+          <w:rFonts w:ascii="Arial" w:hAnsi="Arial" w:cs="Arial"/>
+          <w:sz w:val="24"/>
+          <w:szCs w:val="24"/>
+        </w:rPr>
+        <w:t xml:space="preserve"> esto creara las tablas necesarias, </w:t>
+      </w:r>
+      <w:r>
+        <w:rPr>
+          <w:rFonts w:ascii="Arial" w:hAnsi="Arial" w:cs="Arial"/>
+          <w:sz w:val="24"/>
+          <w:szCs w:val="24"/>
+        </w:rPr>
+        <w:t xml:space="preserve">y para llenar </w:t>
+      </w:r>
+      <w:r>
+        <w:rPr>
+          <w:rFonts w:ascii="Arial" w:hAnsi="Arial" w:cs="Arial"/>
+          <w:sz w:val="24"/>
+          <w:szCs w:val="24"/>
+        </w:rPr>
+        <w:t xml:space="preserve">la tabla necesaria con información es con </w:t>
+      </w:r>
+      <w:r>
+        <w:rPr>
+          <w:rFonts w:ascii="Arial" w:hAnsi="Arial" w:cs="Arial"/>
+          <w:b/>
+          <w:bCs/>
+          <w:sz w:val="24"/>
+          <w:szCs w:val="24"/>
+        </w:rPr>
+        <w:t>php artisan db:seed</w:t>
+      </w:r>
+    </w:p>
+    <w:p>
+      <w:pPr>
+        <w:jc w:val="both"/>
+        <w:rPr>
+          <w:rFonts w:ascii="Arial" w:hAnsi="Arial" w:cs="Arial"/>
+          <w:sz w:val="24"/>
+          <w:szCs w:val="24"/>
+        </w:rPr>
+      </w:pPr>
+      <w:r>
+        <w:rPr>
+          <w:rFonts w:ascii="Arial" w:hAnsi="Arial" w:cs="Arial"/>
+          <w:sz w:val="24"/>
+          <w:szCs w:val="24"/>
+        </w:rPr>
+        <w:t>Esto desde la consola de comandos, estando dentro del proyecto</w:t>
       </w:r>
     </w:p>
     <w:sectPr>

</xml_diff>